<commit_message>
Add all person.info for info option in Menu
</commit_message>
<xml_diff>
--- a/006_Most_Wanted_User_Stories.docx
+++ b/006_Most_Wanted_User_Stories.docx
@@ -1,11 +1,13 @@
 
 <file path=word/document.xml><?xml version="1.0" encoding="utf-8"?>
-<w:document xmlns:wpc="http://schemas.microsoft.com/office/word/2010/wordprocessingCanvas" xmlns:cx="http://schemas.microsoft.com/office/drawing/2014/chartex" xmlns:cx1="http://schemas.microsoft.com/office/drawing/2015/9/8/chartex" xmlns:cx2="http://schemas.microsoft.com/office/drawing/2015/10/21/chartex" xmlns:cx3="http://schemas.microsoft.com/office/drawing/2016/5/9/chartex" xmlns:cx4="http://schemas.microsoft.com/office/drawing/2016/5/10/chartex" xmlns:cx5="http://schemas.microsoft.com/office/drawing/2016/5/11/chartex" xmlns:cx6="http://schemas.microsoft.com/office/drawing/2016/5/12/chartex" xmlns:cx7="http://schemas.microsoft.com/office/drawing/2016/5/13/chartex" xmlns:cx8="http://schemas.microsoft.com/office/drawing/2016/5/14/chartex" xmlns:mc="http://schemas.openxmlformats.org/markup-compatibility/2006" xmlns:aink="http://schemas.microsoft.com/office/drawing/2016/ink" xmlns:am3d="http://schemas.microsoft.com/office/drawing/2017/model3d" xmlns:o="urn:schemas-microsoft-com:office:office" xmlns:r="http://schemas.openxmlformats.org/officeDocument/2006/relationships" xmlns:m="http://schemas.openxmlformats.org/officeDocument/2006/math" xmlns:v="urn:schemas-microsoft-com:vml" xmlns:wp14="http://schemas.microsoft.com/office/word/2010/wordprocessingDrawing" xmlns:wp="http://schemas.openxmlformats.org/drawingml/2006/wordprocessingDrawing" xmlns:w10="urn:schemas-microsoft-com:office:word" xmlns:w="http://schemas.openxmlformats.org/wordprocessingml/2006/main" xmlns:w14="http://schemas.microsoft.com/office/word/2010/wordml" xmlns:w15="http://schemas.microsoft.com/office/word/2012/wordml" xmlns:w16cid="http://schemas.microsoft.com/office/word/2016/wordml/cid" xmlns:w16se="http://schemas.microsoft.com/office/word/2015/wordml/symex" xmlns:wpg="http://schemas.microsoft.com/office/word/2010/wordprocessingGroup" xmlns:wpi="http://schemas.microsoft.com/office/word/2010/wordprocessingInk" xmlns:wne="http://schemas.microsoft.com/office/word/2006/wordml" xmlns:wps="http://schemas.microsoft.com/office/word/2010/wordprocessingShape" mc:Ignorable="w14 w15 w16se w16cid wp14">
+<w:document xmlns:o="urn:schemas-microsoft-com:office:office" xmlns:r="http://schemas.openxmlformats.org/officeDocument/2006/relationships" xmlns:v="urn:schemas-microsoft-com:vml" xmlns:w="http://schemas.openxmlformats.org/wordprocessingml/2006/main" xmlns:w10="urn:schemas-microsoft-com:office:word" xmlns:wp="http://schemas.openxmlformats.org/drawingml/2006/wordprocessingDrawing" xmlns:wps="http://schemas.microsoft.com/office/word/2010/wordprocessingShape" xmlns:wpg="http://schemas.microsoft.com/office/word/2010/wordprocessingGroup" xmlns:mc="http://schemas.openxmlformats.org/markup-compatibility/2006" xmlns:wp14="http://schemas.microsoft.com/office/word/2010/wordprocessingDrawing" xmlns:w14="http://schemas.microsoft.com/office/word/2010/wordml" mc:Ignorable="w14 wp14">
   <w:body>
     <w:p>
       <w:pPr>
+        <w:pStyle w:val="Normal"/>
         <w:jc w:val="center"/>
         <w:rPr>
+          <w:b/>
           <w:b/>
           <w:sz w:val="32"/>
           <w:szCs w:val="32"/>
@@ -17,21 +19,15 @@
           <w:sz w:val="32"/>
           <w:szCs w:val="32"/>
         </w:rPr>
-        <w:t>Most Wanted</w:t>
-      </w:r>
-      <w:r>
-        <w:rPr>
-          <w:b/>
-          <w:sz w:val="32"/>
-          <w:szCs w:val="32"/>
-        </w:rPr>
-        <w:t xml:space="preserve"> User Stories</w:t>
-      </w:r>
-    </w:p>
-    <w:p>
-      <w:pPr>
+        <w:t>Most Wanted User Stories</w:t>
+      </w:r>
+    </w:p>
+    <w:p>
+      <w:pPr>
+        <w:pStyle w:val="Normal"/>
         <w:jc w:val="center"/>
         <w:rPr>
+          <w:b/>
           <w:b/>
           <w:sz w:val="28"/>
           <w:szCs w:val="28"/>
@@ -43,31 +39,21 @@
           <w:sz w:val="28"/>
           <w:szCs w:val="28"/>
         </w:rPr>
-        <w:t>10</w:t>
-      </w:r>
-      <w:r>
-        <w:rPr>
-          <w:b/>
-          <w:sz w:val="28"/>
-          <w:szCs w:val="28"/>
-        </w:rPr>
-        <w:t>0 points</w:t>
-      </w:r>
-    </w:p>
-    <w:p>
-      <w:pPr>
-        <w:autoSpaceDE w:val="0"/>
-        <w:autoSpaceDN w:val="0"/>
-        <w:adjustRightInd w:val="0"/>
-        <w:spacing w:after="0" w:line="240" w:lineRule="auto"/>
+        <w:t>100 points</w:t>
+      </w:r>
+    </w:p>
+    <w:p>
+      <w:pPr>
+        <w:pStyle w:val="Normal"/>
+        <w:spacing w:lineRule="auto" w:line="240" w:before="0" w:after="0"/>
         <w:rPr>
           <w:rFonts w:cs="Calibri" w:cstheme="minorAscii"/>
         </w:rPr>
       </w:pPr>
       <w:r>
         <w:rPr>
-          <w:b w:val="1"/>
-          <w:bCs w:val="1"/>
+          <w:b/>
+          <w:bCs/>
         </w:rPr>
         <w:t xml:space="preserve">Goal: </w:t>
       </w:r>
@@ -75,67 +61,18 @@
         <w:rPr>
           <w:rFonts w:cs="Calibri" w:cstheme="minorAscii"/>
         </w:rPr>
-        <w:t xml:space="preserve">You have been contracted to build a prototype for a person search for a top-secret government project. You have been given access to an array of objects representing individuals. The prototype should just use </w:t>
-      </w:r>
-      <w:proofErr w:type="spellStart"/>
-      <w:r>
-        <w:rPr>
-          <w:rFonts w:cs="Calibri" w:cstheme="minorAscii"/>
-        </w:rPr>
-        <w:t>window.prompt</w:t>
-      </w:r>
-      <w:proofErr w:type="spellEnd"/>
-      <w:r>
-        <w:rPr>
-          <w:rFonts w:cs="Calibri" w:cstheme="minorAscii"/>
-        </w:rPr>
-        <w:t xml:space="preserve"> and </w:t>
-      </w:r>
-      <w:proofErr w:type="spellStart"/>
-      <w:r>
-        <w:rPr>
-          <w:rFonts w:cs="Calibri" w:cstheme="minorAscii"/>
-        </w:rPr>
-        <w:t>window.alert</w:t>
-      </w:r>
-      <w:proofErr w:type="spellEnd"/>
-      <w:r>
-        <w:rPr>
-          <w:rFonts w:cs="Calibri" w:cstheme="minorAscii"/>
-        </w:rPr>
-        <w:t xml:space="preserve"> for the User Interface (UI). </w:t>
-      </w:r>
-      <w:r>
-        <w:rPr>
-          <w:rFonts w:cs="Calibri" w:cstheme="minorAscii"/>
-        </w:rPr>
-        <w:t xml:space="preserve"> All results should be printed through the </w:t>
-      </w:r>
-      <w:proofErr w:type="spellStart"/>
-      <w:r>
-        <w:rPr>
-          <w:rFonts w:cs="Calibri" w:cstheme="minorAscii"/>
-        </w:rPr>
-        <w:t>window.alert</w:t>
-      </w:r>
-      <w:proofErr w:type="spellEnd"/>
-      <w:r>
-        <w:rPr>
-          <w:rFonts w:cs="Calibri" w:cstheme="minorAscii"/>
-        </w:rPr>
-        <w:t xml:space="preserve"> and window.prompt. </w:t>
-      </w:r>
-      <w:r>
-        <w:rPr>
-          <w:rFonts w:cs="Calibri" w:cstheme="minorAscii"/>
-        </w:rPr>
-        <w:t>Although this isn’t typical in production, you may use only two files for this project, an HTML file and a JS file for the application.</w:t>
-      </w:r>
-      <w:r>
+        <w:t>You have been contracted to build a prototype for a person search for a top-secret government project. You have been given access to an array of objects representing individuals. The prototype should just use window.prompt and window.alert for the User Interface (UI).  All results should be printed through the window.alert and window.prompt. Although this isn’t typical in production, you may use only two files for this project, an HTML file and a JS file for the application.</w:t>
+      </w:r>
+      <w:r>
+        <w:rPr/>
         <w:br/>
       </w:r>
     </w:p>
     <w:p>
+      <w:pPr>
+        <w:pStyle w:val="Normal"/>
+        <w:rPr/>
+      </w:pPr>
       <w:r>
         <w:rPr>
           <w:b/>
@@ -143,12 +80,15 @@
         <w:t>Technologies:</w:t>
       </w:r>
       <w:r>
+        <w:rPr/>
         <w:t xml:space="preserve"> JavaScript</w:t>
       </w:r>
     </w:p>
     <w:p>
       <w:pPr>
-        <w:rPr>
+        <w:pStyle w:val="Normal"/>
+        <w:rPr>
+          <w:b/>
           <w:b/>
         </w:rPr>
       </w:pPr>
@@ -160,6 +100,10 @@
       </w:r>
     </w:p>
     <w:p>
+      <w:pPr>
+        <w:pStyle w:val="Normal"/>
+        <w:rPr/>
+      </w:pPr>
       <w:r>
         <w:rPr>
           <w:b/>
@@ -167,16 +111,21 @@
         <w:t xml:space="preserve">(5 points): </w:t>
       </w:r>
       <w:r>
+        <w:rPr/>
         <w:t>As a developer, I want to make consistent commits with good, descriptive messages.</w:t>
       </w:r>
-      <w:bookmarkStart w:name="_GoBack" w:id="0"/>
+      <w:bookmarkStart w:id="0" w:name="_GoBack"/>
       <w:bookmarkEnd w:id="0"/>
     </w:p>
     <w:p>
-      <w:r>
-        <w:rPr>
-          <w:b w:val="1"/>
-          <w:bCs w:val="1"/>
+      <w:pPr>
+        <w:pStyle w:val="Normal"/>
+        <w:rPr/>
+      </w:pPr>
+      <w:r>
+        <w:rPr>
+          <w:b/>
+          <w:bCs/>
         </w:rPr>
         <w:t xml:space="preserve">(5 points): </w:t>
       </w:r>
@@ -188,118 +137,94 @@
     <w:p>
       <w:pPr>
         <w:pStyle w:val="Normal"/>
-      </w:pPr>
-      <w:r>
-        <w:rPr>
-          <w:b w:val="1"/>
-          <w:bCs w:val="1"/>
+        <w:rPr/>
+      </w:pPr>
+      <w:r>
+        <w:rPr>
+          <w:b/>
+          <w:bCs/>
         </w:rPr>
         <w:t>(10 points):</w:t>
       </w:r>
       <w:r>
         <w:rPr/>
-        <w:t xml:space="preserve"> As a developer, I will send a copy of these user stories to the instructors at the end of each </w:t>
-      </w:r>
-      <w:r>
-        <w:rPr/>
-        <w:t>workday</w:t>
-      </w:r>
-      <w:r>
-        <w:rPr/>
-        <w:t xml:space="preserve">, with user stories fully implemented highlighted in green and partially implemented highlighted in yellow. </w:t>
-      </w:r>
-    </w:p>
-    <w:p>
-      <w:r>
-        <w:rPr>
-          <w:b w:val="1"/>
-          <w:bCs w:val="1"/>
+        <w:t xml:space="preserve"> As a developer, I will send a copy of these user stories to the instructors at the end of each workday, with user stories fully implemented highlighted in green and partially implemented highlighted in yellow. </w:t>
+      </w:r>
+    </w:p>
+    <w:p>
+      <w:pPr>
+        <w:pStyle w:val="Normal"/>
+        <w:rPr>
+          <w:highlight w:val="yellow"/>
+        </w:rPr>
+      </w:pPr>
+      <w:r>
+        <w:rPr>
+          <w:b/>
+          <w:bCs/>
+          <w:highlight w:val="yellow"/>
         </w:rPr>
         <w:t xml:space="preserve">(10 points): </w:t>
       </w:r>
       <w:r>
-        <w:rPr/>
-        <w:t>As a user, I want to be able to search for someone based on a single criterion.</w:t>
-      </w:r>
-      <w:r>
-        <w:rPr/>
-        <w:t xml:space="preserve">  (You should be able to find and return a list of people who match the search)</w:t>
-      </w:r>
-    </w:p>
-    <w:p>
-      <w:r>
-        <w:rPr>
-          <w:b w:val="1"/>
-          <w:bCs w:val="1"/>
+        <w:rPr>
+          <w:highlight w:val="yellow"/>
+        </w:rPr>
+        <w:t>As a user, I want to be able to search for someone based on a single criterion.  (You should be able to find and return a list of people who match the search)</w:t>
+      </w:r>
+    </w:p>
+    <w:p>
+      <w:pPr>
+        <w:pStyle w:val="Normal"/>
+        <w:rPr>
+          <w:highlight w:val="yellow"/>
+        </w:rPr>
+      </w:pPr>
+      <w:r>
+        <w:rPr>
+          <w:b/>
+          <w:bCs/>
+          <w:highlight w:val="yellow"/>
         </w:rPr>
         <w:t xml:space="preserve">(20 points): </w:t>
       </w:r>
       <w:r>
-        <w:rPr/>
-        <w:t>As a user, I want to be able to search for someone based on 2-5 criteria.</w:t>
-      </w:r>
-      <w:r>
-        <w:rPr/>
-        <w:t xml:space="preserve">  (</w:t>
-      </w:r>
-      <w:proofErr w:type="spellStart"/>
-      <w:r>
-        <w:rPr/>
-        <w:t>I.e</w:t>
-      </w:r>
-      <w:proofErr w:type="spellEnd"/>
-      <w:r>
-        <w:rPr/>
-        <w:t xml:space="preserve"> if you search for Gender: male and Eye Color: blue, you should get back a list of people who match the search)</w:t>
-      </w:r>
-    </w:p>
-    <w:p>
-      <w:r>
-        <w:rPr>
-          <w:b/>
-        </w:rPr>
-        <w:t>(1</w:t>
-      </w:r>
-      <w:r>
-        <w:rPr>
-          <w:b/>
-        </w:rPr>
-        <w:t>5</w:t>
-      </w:r>
-      <w:r>
-        <w:rPr>
-          <w:b/>
-        </w:rPr>
-        <w:t xml:space="preserve"> points): </w:t>
-      </w:r>
-      <w:r>
+        <w:rPr>
+          <w:highlight w:val="yellow"/>
+        </w:rPr>
+        <w:t>As a user, I want to be able to search for someone based on 2-5 criteria.  (I.e if you search for Gender: male and Eye Color: blue, you should get back a list of people who match the search)</w:t>
+      </w:r>
+    </w:p>
+    <w:p>
+      <w:pPr>
+        <w:pStyle w:val="Normal"/>
+        <w:rPr/>
+      </w:pPr>
+      <w:r>
+        <w:rPr>
+          <w:b/>
+        </w:rPr>
+        <w:t xml:space="preserve">(15 points): </w:t>
+      </w:r>
+      <w:r>
+        <w:rPr/>
         <w:t>As a user, I want to be able to look up someone’s information after I find them with the program (display values for the various traits of the found person).</w:t>
       </w:r>
     </w:p>
     <w:p>
-      <w:r>
-        <w:rPr>
-          <w:b/>
-        </w:rPr>
-        <w:t>(</w:t>
-      </w:r>
-      <w:r>
-        <w:rPr>
-          <w:b/>
-        </w:rPr>
-        <w:t>25</w:t>
-      </w:r>
-      <w:r>
-        <w:rPr>
-          <w:b/>
-        </w:rPr>
-        <w:t xml:space="preserve"> points): </w:t>
-      </w:r>
-      <w:r>
-        <w:t>As a user, I want to be able look up someone’s descendants after I find them with the program (display the names of the descendants)</w:t>
-      </w:r>
-      <w:r>
-        <w:t xml:space="preserve">, </w:t>
+      <w:pPr>
+        <w:pStyle w:val="Normal"/>
+        <w:rPr/>
+      </w:pPr>
+      <w:r>
+        <w:rPr>
+          <w:b/>
+        </w:rPr>
+        <w:t xml:space="preserve">(25 points): </w:t>
+      </w:r>
+      <w:r>
+        <w:rPr/>
+        <w:t xml:space="preserve">As a user, I want to be able look up someone’s descendants after I find them with the program (display the names of the descendants), </w:t>
       </w:r>
       <w:r>
         <w:rPr>
@@ -308,62 +233,120 @@
         <w:t>using recursion</w:t>
       </w:r>
       <w:r>
+        <w:rPr/>
         <w:t>.</w:t>
       </w:r>
     </w:p>
     <w:p>
-      <w:r>
-        <w:rPr>
-          <w:b w:val="1"/>
-          <w:bCs w:val="1"/>
+      <w:pPr>
+        <w:pStyle w:val="Normal"/>
+        <w:rPr/>
+      </w:pPr>
+      <w:r>
+        <w:rPr>
+          <w:b/>
+          <w:bCs/>
         </w:rPr>
         <w:t xml:space="preserve">(20 points): </w:t>
       </w:r>
       <w:r>
         <w:rPr/>
-        <w:t>As a user, I want to be able look up someone’s immediate family members after I find them with the program (display the names of the family members and their relation to the found person</w:t>
-      </w:r>
-      <w:r>
-        <w:rPr/>
-        <w:t>.  Parents, spouse, and siblings</w:t>
-      </w:r>
-      <w:r>
-        <w:rPr/>
-        <w:t>).</w:t>
-      </w:r>
-    </w:p>
-    <w:p/>
-    <w:p/>
-    <w:p/>
-    <w:p/>
-    <w:p/>
-    <w:p/>
-    <w:p/>
+        <w:t>As a user, I want to be able look up someone’s immediate family members after I find them with the program (display the names of the family members and their relation to the found person.  Parents, spouse, and siblings).</w:t>
+      </w:r>
+    </w:p>
+    <w:p>
+      <w:pPr>
+        <w:pStyle w:val="Normal"/>
+        <w:rPr/>
+      </w:pPr>
+      <w:r>
+        <w:rPr/>
+      </w:r>
+    </w:p>
+    <w:p>
+      <w:pPr>
+        <w:pStyle w:val="Normal"/>
+        <w:rPr/>
+      </w:pPr>
+      <w:r>
+        <w:rPr/>
+      </w:r>
+    </w:p>
+    <w:p>
+      <w:pPr>
+        <w:pStyle w:val="Normal"/>
+        <w:rPr/>
+      </w:pPr>
+      <w:r>
+        <w:rPr/>
+      </w:r>
+    </w:p>
+    <w:p>
+      <w:pPr>
+        <w:pStyle w:val="Normal"/>
+        <w:rPr/>
+      </w:pPr>
+      <w:r>
+        <w:rPr/>
+      </w:r>
+    </w:p>
+    <w:p>
+      <w:pPr>
+        <w:pStyle w:val="Normal"/>
+        <w:rPr/>
+      </w:pPr>
+      <w:r>
+        <w:rPr/>
+      </w:r>
+    </w:p>
+    <w:p>
+      <w:pPr>
+        <w:pStyle w:val="Normal"/>
+        <w:rPr/>
+      </w:pPr>
+      <w:r>
+        <w:rPr/>
+      </w:r>
+    </w:p>
+    <w:p>
+      <w:pPr>
+        <w:pStyle w:val="Normal"/>
+        <w:widowControl/>
+        <w:bidi w:val="0"/>
+        <w:spacing w:lineRule="auto" w:line="259" w:before="0" w:after="160"/>
+        <w:jc w:val="left"/>
+        <w:rPr/>
+      </w:pPr>
+      <w:r>
+        <w:rPr/>
+      </w:r>
+    </w:p>
     <w:sectPr>
-      <w:pgSz w:w="12240" w:h="15840" w:orient="portrait"/>
-      <w:pgMar w:top="1440" w:right="1440" w:bottom="1440" w:left="1440" w:header="720" w:footer="720" w:gutter="0"/>
-      <w:cols w:space="720"/>
-      <w:docGrid w:linePitch="360"/>
+      <w:type w:val="nextPage"/>
+      <w:pgSz w:w="12240" w:h="15840"/>
+      <w:pgMar w:left="1440" w:right="1440" w:header="0" w:top="1440" w:footer="0" w:bottom="1440" w:gutter="0"/>
+      <w:pgNumType w:fmt="decimal"/>
+      <w:formProt w:val="false"/>
+      <w:textDirection w:val="lrTb"/>
+      <w:docGrid w:type="default" w:linePitch="360" w:charSpace="4096"/>
     </w:sectPr>
   </w:body>
 </w:document>
 </file>
 
 <file path=word/styles.xml><?xml version="1.0" encoding="utf-8"?>
-<w:styles xmlns:mc="http://schemas.openxmlformats.org/markup-compatibility/2006" xmlns:r="http://schemas.openxmlformats.org/officeDocument/2006/relationships" xmlns:w="http://schemas.openxmlformats.org/wordprocessingml/2006/main" xmlns:w14="http://schemas.microsoft.com/office/word/2010/wordml" xmlns:w15="http://schemas.microsoft.com/office/word/2012/wordml" xmlns:w16cid="http://schemas.microsoft.com/office/word/2016/wordml/cid" xmlns:w16se="http://schemas.microsoft.com/office/word/2015/wordml/symex" mc:Ignorable="w14 w15 w16se w16cid">
+<w:styles xmlns:w="http://schemas.openxmlformats.org/wordprocessingml/2006/main" xmlns:w14="http://schemas.microsoft.com/office/word/2010/wordml" xmlns:mc="http://schemas.openxmlformats.org/markup-compatibility/2006" mc:Ignorable="w14">
   <w:docDefaults>
     <w:rPrDefault>
       <w:rPr>
-        <w:rFonts w:asciiTheme="minorHAnsi" w:hAnsiTheme="minorHAnsi" w:eastAsiaTheme="minorHAnsi" w:cstheme="minorBidi"/>
+        <w:rFonts w:ascii="Calibri" w:hAnsi="Calibri" w:eastAsia="Calibri" w:cs="" w:asciiTheme="minorHAnsi" w:cstheme="minorBidi" w:eastAsiaTheme="minorHAnsi" w:hAnsiTheme="minorHAnsi"/>
         <w:sz w:val="22"/>
         <w:szCs w:val="22"/>
         <w:lang w:val="en-US" w:eastAsia="en-US" w:bidi="ar-SA"/>
       </w:rPr>
     </w:rPrDefault>
     <w:pPrDefault>
-      <w:pPr>
-        <w:spacing w:after="160" w:line="259" w:lineRule="auto"/>
-      </w:pPr>
+      <w:pPr/>
     </w:pPrDefault>
   </w:docDefaults>
   <w:latentStyles w:defLockedState="0" w:defUIPriority="99" w:defSemiHidden="0" w:defUnhideWhenUsed="0" w:defQFormat="0" w:count="375">
@@ -746,15 +729,96 @@
   <w:style w:type="paragraph" w:styleId="Normal" w:default="1">
     <w:name w:val="Normal"/>
     <w:qFormat/>
-    <w:rsid w:val="003A1958"/>
+    <w:rsid w:val="003a1958"/>
+    <w:pPr>
+      <w:widowControl/>
+      <w:bidi w:val="0"/>
+      <w:spacing w:lineRule="auto" w:line="259" w:before="0" w:after="160"/>
+      <w:jc w:val="left"/>
+    </w:pPr>
+    <w:rPr>
+      <w:rFonts w:ascii="Calibri" w:hAnsi="Calibri" w:eastAsia="Calibri" w:cs="" w:asciiTheme="minorHAnsi" w:cstheme="minorBidi" w:eastAsiaTheme="minorHAnsi" w:hAnsiTheme="minorHAnsi"/>
+      <w:color w:val="auto"/>
+      <w:kern w:val="0"/>
+      <w:sz w:val="22"/>
+      <w:szCs w:val="22"/>
+      <w:lang w:val="en-US" w:eastAsia="en-US" w:bidi="ar-SA"/>
+    </w:rPr>
   </w:style>
   <w:style w:type="character" w:styleId="DefaultParagraphFont" w:default="1">
     <w:name w:val="Default Paragraph Font"/>
     <w:uiPriority w:val="1"/>
     <w:semiHidden/>
     <w:unhideWhenUsed/>
+    <w:qFormat/>
+    <w:rPr/>
   </w:style>
-  <w:style w:type="table" w:styleId="TableNormal" w:default="1">
+  <w:style w:type="paragraph" w:styleId="Heading">
+    <w:name w:val="Heading"/>
+    <w:basedOn w:val="Normal"/>
+    <w:next w:val="TextBody"/>
+    <w:qFormat/>
+    <w:pPr>
+      <w:keepNext w:val="true"/>
+      <w:spacing w:before="240" w:after="120"/>
+    </w:pPr>
+    <w:rPr>
+      <w:rFonts w:ascii="Arial" w:hAnsi="Arial" w:eastAsia="Microsoft YaHei" w:cs="Arial"/>
+      <w:sz w:val="28"/>
+      <w:szCs w:val="28"/>
+    </w:rPr>
+  </w:style>
+  <w:style w:type="paragraph" w:styleId="TextBody">
+    <w:name w:val="Body Text"/>
+    <w:basedOn w:val="Normal"/>
+    <w:pPr>
+      <w:spacing w:lineRule="auto" w:line="276" w:before="0" w:after="140"/>
+    </w:pPr>
+    <w:rPr/>
+  </w:style>
+  <w:style w:type="paragraph" w:styleId="List">
+    <w:name w:val="List"/>
+    <w:basedOn w:val="TextBody"/>
+    <w:pPr/>
+    <w:rPr>
+      <w:rFonts w:cs="Arial"/>
+    </w:rPr>
+  </w:style>
+  <w:style w:type="paragraph" w:styleId="Caption">
+    <w:name w:val="Caption"/>
+    <w:basedOn w:val="Normal"/>
+    <w:qFormat/>
+    <w:pPr>
+      <w:suppressLineNumbers/>
+      <w:spacing w:before="120" w:after="120"/>
+    </w:pPr>
+    <w:rPr>
+      <w:rFonts w:cs="Arial"/>
+      <w:i/>
+      <w:iCs/>
+      <w:sz w:val="24"/>
+      <w:szCs w:val="24"/>
+    </w:rPr>
+  </w:style>
+  <w:style w:type="paragraph" w:styleId="Index">
+    <w:name w:val="Index"/>
+    <w:basedOn w:val="Normal"/>
+    <w:qFormat/>
+    <w:pPr>
+      <w:suppressLineNumbers/>
+    </w:pPr>
+    <w:rPr>
+      <w:rFonts w:cs="Arial"/>
+    </w:rPr>
+  </w:style>
+  <w:style w:type="numbering" w:styleId="NoList" w:default="1">
+    <w:name w:val="No List"/>
+    <w:uiPriority w:val="99"/>
+    <w:semiHidden/>
+    <w:unhideWhenUsed/>
+    <w:qFormat/>
+  </w:style>
+  <w:style w:type="table" w:default="1" w:styleId="TableNormal">
     <w:name w:val="Normal Table"/>
     <w:uiPriority w:val="99"/>
     <w:semiHidden/>
@@ -768,12 +832,6 @@
         <w:right w:w="108" w:type="dxa"/>
       </w:tblCellMar>
     </w:tblPr>
-  </w:style>
-  <w:style w:type="numbering" w:styleId="NoList" w:default="1">
-    <w:name w:val="No List"/>
-    <w:uiPriority w:val="99"/>
-    <w:semiHidden/>
-    <w:unhideWhenUsed/>
   </w:style>
 </w:styles>
 </file>

</xml_diff>

<commit_message>
finish function to search people by one critia
</commit_message>
<xml_diff>
--- a/006_Most_Wanted_User_Stories.docx
+++ b/006_Most_Wanted_User_Stories.docx
@@ -1,13 +1,11 @@
 
 <file path=word/document.xml><?xml version="1.0" encoding="utf-8"?>
-<w:document xmlns:o="urn:schemas-microsoft-com:office:office" xmlns:r="http://schemas.openxmlformats.org/officeDocument/2006/relationships" xmlns:v="urn:schemas-microsoft-com:vml" xmlns:w="http://schemas.openxmlformats.org/wordprocessingml/2006/main" xmlns:w10="urn:schemas-microsoft-com:office:word" xmlns:wp="http://schemas.openxmlformats.org/drawingml/2006/wordprocessingDrawing" xmlns:wps="http://schemas.microsoft.com/office/word/2010/wordprocessingShape" xmlns:wpg="http://schemas.microsoft.com/office/word/2010/wordprocessingGroup" xmlns:mc="http://schemas.openxmlformats.org/markup-compatibility/2006" xmlns:wp14="http://schemas.microsoft.com/office/word/2010/wordprocessingDrawing" xmlns:w14="http://schemas.microsoft.com/office/word/2010/wordml" mc:Ignorable="w14 wp14">
+<w:document xmlns:wpc="http://schemas.microsoft.com/office/word/2010/wordprocessingCanvas" xmlns:cx="http://schemas.microsoft.com/office/drawing/2014/chartex" xmlns:cx1="http://schemas.microsoft.com/office/drawing/2015/9/8/chartex" xmlns:cx2="http://schemas.microsoft.com/office/drawing/2015/10/21/chartex" xmlns:cx3="http://schemas.microsoft.com/office/drawing/2016/5/9/chartex" xmlns:cx4="http://schemas.microsoft.com/office/drawing/2016/5/10/chartex" xmlns:cx5="http://schemas.microsoft.com/office/drawing/2016/5/11/chartex" xmlns:cx6="http://schemas.microsoft.com/office/drawing/2016/5/12/chartex" xmlns:cx7="http://schemas.microsoft.com/office/drawing/2016/5/13/chartex" xmlns:cx8="http://schemas.microsoft.com/office/drawing/2016/5/14/chartex" xmlns:mc="http://schemas.openxmlformats.org/markup-compatibility/2006" xmlns:aink="http://schemas.microsoft.com/office/drawing/2016/ink" xmlns:am3d="http://schemas.microsoft.com/office/drawing/2017/model3d" xmlns:o="urn:schemas-microsoft-com:office:office" xmlns:r="http://schemas.openxmlformats.org/officeDocument/2006/relationships" xmlns:m="http://schemas.openxmlformats.org/officeDocument/2006/math" xmlns:v="urn:schemas-microsoft-com:vml" xmlns:wp14="http://schemas.microsoft.com/office/word/2010/wordprocessingDrawing" xmlns:wp="http://schemas.openxmlformats.org/drawingml/2006/wordprocessingDrawing" xmlns:w10="urn:schemas-microsoft-com:office:word" xmlns:w="http://schemas.openxmlformats.org/wordprocessingml/2006/main" xmlns:w14="http://schemas.microsoft.com/office/word/2010/wordml" xmlns:w15="http://schemas.microsoft.com/office/word/2012/wordml" xmlns:w16cid="http://schemas.microsoft.com/office/word/2016/wordml/cid" xmlns:w16se="http://schemas.microsoft.com/office/word/2015/wordml/symex" xmlns:wpg="http://schemas.microsoft.com/office/word/2010/wordprocessingGroup" xmlns:wpi="http://schemas.microsoft.com/office/word/2010/wordprocessingInk" xmlns:wne="http://schemas.microsoft.com/office/word/2006/wordml" xmlns:wps="http://schemas.microsoft.com/office/word/2010/wordprocessingShape" mc:Ignorable="w14 w15 w16se w16cid wp14">
   <w:body>
     <w:p>
       <w:pPr>
-        <w:pStyle w:val="Normal"/>
         <w:jc w:val="center"/>
         <w:rPr>
-          <w:b/>
           <w:b/>
           <w:sz w:val="32"/>
           <w:szCs w:val="32"/>
@@ -24,10 +22,8 @@
     </w:p>
     <w:p>
       <w:pPr>
-        <w:pStyle w:val="Normal"/>
         <w:jc w:val="center"/>
         <w:rPr>
-          <w:b/>
           <w:b/>
           <w:sz w:val="28"/>
           <w:szCs w:val="28"/>
@@ -44,11 +40,7 @@
     </w:p>
     <w:p>
       <w:pPr>
-        <w:pStyle w:val="Normal"/>
-        <w:spacing w:lineRule="auto" w:line="240" w:before="0" w:after="0"/>
-        <w:rPr>
-          <w:rFonts w:cs="Calibri" w:cstheme="minorAscii"/>
-        </w:rPr>
+        <w:spacing w:after="0" w:line="240" w:lineRule="auto"/>
       </w:pPr>
       <w:r>
         <w:rPr>
@@ -58,102 +50,141 @@
         <w:t xml:space="preserve">Goal: </w:t>
       </w:r>
       <w:r>
-        <w:rPr>
-          <w:rFonts w:cs="Calibri" w:cstheme="minorAscii"/>
-        </w:rPr>
-        <w:t>You have been contracted to build a prototype for a person search for a top-secret government project. You have been given access to an array of objects representing individuals. The prototype should just use window.prompt and window.alert for the User Interface (UI).  All results should be printed through the window.alert and window.prompt. Although this isn’t typical in production, you may use only two files for this project, an HTML file and a JS file for the application.</w:t>
-      </w:r>
-      <w:r>
-        <w:rPr/>
+        <w:t xml:space="preserve">You have been contracted to build a prototype for a person search for a top-secret government project. You have been given access to an array of objects representing individuals. The prototype should just use </w:t>
+      </w:r>
+      <w:proofErr w:type="spellStart"/>
+      <w:proofErr w:type="gramStart"/>
+      <w:r>
+        <w:t>window.prompt</w:t>
+      </w:r>
+      <w:proofErr w:type="spellEnd"/>
+      <w:proofErr w:type="gramEnd"/>
+      <w:r>
+        <w:t xml:space="preserve"> and </w:t>
+      </w:r>
+      <w:proofErr w:type="spellStart"/>
+      <w:r>
+        <w:t>window.alert</w:t>
+      </w:r>
+      <w:proofErr w:type="spellEnd"/>
+      <w:r>
+        <w:t xml:space="preserve"> for the User Interface (UI).  All results should be printed through the </w:t>
+      </w:r>
+      <w:proofErr w:type="spellStart"/>
+      <w:proofErr w:type="gramStart"/>
+      <w:r>
+        <w:t>window.alert</w:t>
+      </w:r>
+      <w:proofErr w:type="spellEnd"/>
+      <w:proofErr w:type="gramEnd"/>
+      <w:r>
+        <w:t xml:space="preserve"> and </w:t>
+      </w:r>
+      <w:proofErr w:type="spellStart"/>
+      <w:r>
+        <w:t>window.prompt</w:t>
+      </w:r>
+      <w:proofErr w:type="spellEnd"/>
+      <w:r>
+        <w:t>. Although this isn’t typical in production, you may use only two files for this project, an HTML file and a JS file for th</w:t>
+      </w:r>
+      <w:r>
+        <w:t>e application.</w:t>
+      </w:r>
+      <w:r>
         <w:br/>
       </w:r>
     </w:p>
     <w:p>
+      <w:r>
+        <w:rPr>
+          <w:b/>
+        </w:rPr>
+        <w:t>Technologies:</w:t>
+      </w:r>
+      <w:r>
+        <w:t xml:space="preserve"> JavaScript</w:t>
+      </w:r>
+    </w:p>
+    <w:p>
       <w:pPr>
-        <w:pStyle w:val="Normal"/>
-        <w:rPr/>
+        <w:rPr>
+          <w:b/>
+        </w:rPr>
       </w:pPr>
       <w:r>
         <w:rPr>
           <w:b/>
         </w:rPr>
-        <w:t>Technologies:</w:t>
-      </w:r>
-      <w:r>
-        <w:rPr/>
-        <w:t xml:space="preserve"> JavaScript</w:t>
+        <w:t>User stories:</w:t>
+      </w:r>
+    </w:p>
+    <w:p>
+      <w:r>
+        <w:rPr>
+          <w:b/>
+        </w:rPr>
+        <w:t xml:space="preserve">(5 points): </w:t>
+      </w:r>
+      <w:r>
+        <w:t>As a developer, I want to make consistent commits with good, descriptive messages.</w:t>
+      </w:r>
+    </w:p>
+    <w:p>
+      <w:r>
+        <w:rPr>
+          <w:b/>
+          <w:bCs/>
+        </w:rPr>
+        <w:t xml:space="preserve">(5 points): </w:t>
+      </w:r>
+      <w:r>
+        <w:t>As a developer, I want to run validation on any user input, ensuring that a user is re-prompte</w:t>
+      </w:r>
+      <w:r>
+        <w:t>d when they provide invalid input.</w:t>
+      </w:r>
+    </w:p>
+    <w:p>
+      <w:r>
+        <w:rPr>
+          <w:b/>
+          <w:bCs/>
+        </w:rPr>
+        <w:t>(10 points):</w:t>
+      </w:r>
+      <w:r>
+        <w:t xml:space="preserve"> As a developer, I will send a copy of these user stories to the instructors at the end of each workday, with user stories fully implemented highlighted in green and partially implemented highlighted in yellow</w:t>
+      </w:r>
+      <w:r>
+        <w:t xml:space="preserve">. </w:t>
       </w:r>
     </w:p>
     <w:p>
       <w:pPr>
-        <w:pStyle w:val="Normal"/>
-        <w:rPr>
-          <w:b/>
-          <w:b/>
+        <w:rPr>
+          <w:highlight w:val="green"/>
         </w:rPr>
       </w:pPr>
-      <w:r>
-        <w:rPr>
-          <w:b/>
-        </w:rPr>
-        <w:t>User stories:</w:t>
-      </w:r>
-    </w:p>
-    <w:p>
-      <w:pPr>
-        <w:pStyle w:val="Normal"/>
-        <w:rPr/>
-      </w:pPr>
-      <w:r>
-        <w:rPr>
-          <w:b/>
-        </w:rPr>
-        <w:t xml:space="preserve">(5 points): </w:t>
-      </w:r>
-      <w:r>
-        <w:rPr/>
-        <w:t>As a developer, I want to make consistent commits with good, descriptive messages.</w:t>
-      </w:r>
       <w:bookmarkStart w:id="0" w:name="_GoBack"/>
       <w:bookmarkEnd w:id="0"/>
+      <w:r>
+        <w:rPr>
+          <w:b/>
+          <w:bCs/>
+          <w:highlight w:val="green"/>
+        </w:rPr>
+        <w:t xml:space="preserve">(10 points): </w:t>
+      </w:r>
+      <w:r>
+        <w:rPr>
+          <w:highlight w:val="green"/>
+        </w:rPr>
+        <w:t>As a user, I want to be able to search for someone based on a single criterion.  (You should be able to find and return a list of people who match the search)</w:t>
+      </w:r>
     </w:p>
     <w:p>
       <w:pPr>
-        <w:pStyle w:val="Normal"/>
-        <w:rPr/>
-      </w:pPr>
-      <w:r>
-        <w:rPr>
-          <w:b/>
-          <w:bCs/>
-        </w:rPr>
-        <w:t xml:space="preserve">(5 points): </w:t>
-      </w:r>
-      <w:r>
-        <w:rPr/>
-        <w:t>As a developer, I want to run validation on any user input, ensuring that a user is re-prompted when they provide invalid input.</w:t>
-      </w:r>
-    </w:p>
-    <w:p>
-      <w:pPr>
-        <w:pStyle w:val="Normal"/>
-        <w:rPr/>
-      </w:pPr>
-      <w:r>
-        <w:rPr>
-          <w:b/>
-          <w:bCs/>
-        </w:rPr>
-        <w:t>(10 points):</w:t>
-      </w:r>
-      <w:r>
-        <w:rPr/>
-        <w:t xml:space="preserve"> As a developer, I will send a copy of these user stories to the instructors at the end of each workday, with user stories fully implemented highlighted in green and partially implemented highlighted in yellow. </w:t>
-      </w:r>
-    </w:p>
-    <w:p>
-      <w:pPr>
-        <w:pStyle w:val="Normal"/>
         <w:rPr>
           <w:highlight w:val="yellow"/>
         </w:rPr>
@@ -164,202 +195,133 @@
           <w:bCs/>
           <w:highlight w:val="yellow"/>
         </w:rPr>
-        <w:t xml:space="preserve">(10 points): </w:t>
+        <w:t xml:space="preserve">(20 points): </w:t>
       </w:r>
       <w:r>
         <w:rPr>
           <w:highlight w:val="yellow"/>
         </w:rPr>
-        <w:t>As a user, I want to be able to search for someone based on a single criterion.  (You should be able to find and return a list of people who match the search)</w:t>
-      </w:r>
-    </w:p>
-    <w:p>
-      <w:pPr>
-        <w:pStyle w:val="Normal"/>
+        <w:t>As a user, I want to be able to search for someone based on 2-5 crit</w:t>
+      </w:r>
+      <w:r>
         <w:rPr>
           <w:highlight w:val="yellow"/>
         </w:rPr>
-      </w:pPr>
+        <w:t>eria.  (</w:t>
+      </w:r>
+      <w:proofErr w:type="spellStart"/>
+      <w:r>
+        <w:rPr>
+          <w:highlight w:val="yellow"/>
+        </w:rPr>
+        <w:t>I.e</w:t>
+      </w:r>
+      <w:proofErr w:type="spellEnd"/>
+      <w:r>
+        <w:rPr>
+          <w:highlight w:val="yellow"/>
+        </w:rPr>
+        <w:t xml:space="preserve"> if you search for Gender: male and Eye Color: blue, you should get back a list of people who match the search)</w:t>
+      </w:r>
+    </w:p>
+    <w:p>
+      <w:r>
+        <w:rPr>
+          <w:b/>
+          <w:highlight w:val="green"/>
+        </w:rPr>
+        <w:t xml:space="preserve">(15 points): </w:t>
+      </w:r>
+      <w:r>
+        <w:rPr>
+          <w:highlight w:val="green"/>
+        </w:rPr>
+        <w:t>As a user, I want to be able to look up someone’s information after I find them with the program (display values for the</w:t>
+      </w:r>
+      <w:r>
+        <w:rPr>
+          <w:highlight w:val="green"/>
+        </w:rPr>
+        <w:t xml:space="preserve"> various traits of the found person).</w:t>
+      </w:r>
+    </w:p>
+    <w:p>
+      <w:r>
+        <w:rPr>
+          <w:b/>
+        </w:rPr>
+        <w:t xml:space="preserve">(25 points): </w:t>
+      </w:r>
+      <w:r>
+        <w:t xml:space="preserve">As a user, I want to be able look up someone’s descendants after I find them with the program (display the names of the descendants), </w:t>
+      </w:r>
+      <w:r>
+        <w:rPr>
+          <w:b/>
+        </w:rPr>
+        <w:t>using recursion</w:t>
+      </w:r>
+      <w:r>
+        <w:t>.</w:t>
+      </w:r>
+    </w:p>
+    <w:p>
       <w:r>
         <w:rPr>
           <w:b/>
           <w:bCs/>
-          <w:highlight w:val="yellow"/>
         </w:rPr>
         <w:t xml:space="preserve">(20 points): </w:t>
       </w:r>
       <w:r>
-        <w:rPr>
-          <w:highlight w:val="yellow"/>
-        </w:rPr>
-        <w:t>As a user, I want to be able to search for someone based on 2-5 criteria.  (I.e if you search for Gender: male and Eye Color: blue, you should get back a list of people who match the search)</w:t>
-      </w:r>
-    </w:p>
-    <w:p>
-      <w:pPr>
-        <w:pStyle w:val="Normal"/>
-        <w:rPr/>
-      </w:pPr>
-      <w:r>
-        <w:rPr>
-          <w:b/>
-        </w:rPr>
-        <w:t xml:space="preserve">(15 points): </w:t>
-      </w:r>
-      <w:r>
-        <w:rPr/>
-        <w:t>As a user, I want to be able to look up someone’s information after I find them with the program (display values for the various traits of the found person).</w:t>
-      </w:r>
-    </w:p>
-    <w:p>
-      <w:pPr>
-        <w:pStyle w:val="Normal"/>
-        <w:rPr/>
-      </w:pPr>
-      <w:r>
-        <w:rPr>
-          <w:b/>
-        </w:rPr>
-        <w:t xml:space="preserve">(25 points): </w:t>
-      </w:r>
-      <w:r>
-        <w:rPr/>
-        <w:t xml:space="preserve">As a user, I want to be able look up someone’s descendants after I find them with the program (display the names of the descendants), </w:t>
-      </w:r>
-      <w:r>
-        <w:rPr>
-          <w:b/>
-        </w:rPr>
-        <w:t>using recursion</w:t>
-      </w:r>
-      <w:r>
-        <w:rPr/>
-        <w:t>.</w:t>
-      </w:r>
-    </w:p>
-    <w:p>
-      <w:pPr>
-        <w:pStyle w:val="Normal"/>
-        <w:rPr/>
-      </w:pPr>
-      <w:r>
-        <w:rPr>
-          <w:b/>
-          <w:bCs/>
-        </w:rPr>
-        <w:t xml:space="preserve">(20 points): </w:t>
-      </w:r>
-      <w:r>
-        <w:rPr/>
-        <w:t>As a user, I want to be able look up someone’s immediate family members after I find them with the program (display the names of the family members and their relation to the found person.  Parents, spouse, and siblings).</w:t>
-      </w:r>
-    </w:p>
-    <w:p>
-      <w:pPr>
-        <w:pStyle w:val="Normal"/>
-        <w:rPr/>
-      </w:pPr>
-      <w:r>
-        <w:rPr/>
-      </w:r>
-    </w:p>
-    <w:p>
-      <w:pPr>
-        <w:pStyle w:val="Normal"/>
-        <w:rPr/>
-      </w:pPr>
-      <w:r>
-        <w:rPr/>
-      </w:r>
-    </w:p>
-    <w:p>
-      <w:pPr>
-        <w:pStyle w:val="Normal"/>
-        <w:rPr/>
-      </w:pPr>
-      <w:r>
-        <w:rPr/>
-      </w:r>
-    </w:p>
-    <w:p>
-      <w:pPr>
-        <w:pStyle w:val="Normal"/>
-        <w:rPr/>
-      </w:pPr>
-      <w:r>
-        <w:rPr/>
-      </w:r>
-    </w:p>
-    <w:p>
-      <w:pPr>
-        <w:pStyle w:val="Normal"/>
-        <w:rPr/>
-      </w:pPr>
-      <w:r>
-        <w:rPr/>
-      </w:r>
-    </w:p>
-    <w:p>
-      <w:pPr>
-        <w:pStyle w:val="Normal"/>
-        <w:rPr/>
-      </w:pPr>
-      <w:r>
-        <w:rPr/>
-      </w:r>
-    </w:p>
-    <w:p>
-      <w:pPr>
-        <w:pStyle w:val="Normal"/>
-        <w:widowControl/>
-        <w:bidi w:val="0"/>
-        <w:spacing w:lineRule="auto" w:line="259" w:before="0" w:after="160"/>
-        <w:jc w:val="left"/>
-        <w:rPr/>
-      </w:pPr>
-      <w:r>
-        <w:rPr/>
-      </w:r>
-    </w:p>
+        <w:t>As a user, I want to be able look up some</w:t>
+      </w:r>
+      <w:r>
+        <w:t>one’s immediate family members after I find them with the program (display the names of the family members and their relation to the found person.  Parents, spouse, and siblings).</w:t>
+      </w:r>
+    </w:p>
+    <w:p/>
+    <w:p/>
+    <w:p/>
+    <w:p/>
+    <w:p/>
+    <w:p/>
+    <w:p/>
     <w:sectPr>
-      <w:type w:val="nextPage"/>
       <w:pgSz w:w="12240" w:h="15840"/>
-      <w:pgMar w:left="1440" w:right="1440" w:header="0" w:top="1440" w:footer="0" w:bottom="1440" w:gutter="0"/>
-      <w:pgNumType w:fmt="decimal"/>
-      <w:formProt w:val="false"/>
-      <w:textDirection w:val="lrTb"/>
-      <w:docGrid w:type="default" w:linePitch="360" w:charSpace="4096"/>
+      <w:pgMar w:top="1440" w:right="1440" w:bottom="1440" w:left="1440" w:header="0" w:footer="0" w:gutter="0"/>
+      <w:cols w:space="720"/>
+      <w:formProt w:val="0"/>
+      <w:docGrid w:linePitch="360" w:charSpace="4096"/>
     </w:sectPr>
   </w:body>
 </w:document>
 </file>
 
 <file path=word/styles.xml><?xml version="1.0" encoding="utf-8"?>
-<w:styles xmlns:w="http://schemas.openxmlformats.org/wordprocessingml/2006/main" xmlns:w14="http://schemas.microsoft.com/office/word/2010/wordml" xmlns:mc="http://schemas.openxmlformats.org/markup-compatibility/2006" mc:Ignorable="w14">
+<w:styles xmlns:mc="http://schemas.openxmlformats.org/markup-compatibility/2006" xmlns:r="http://schemas.openxmlformats.org/officeDocument/2006/relationships" xmlns:w="http://schemas.openxmlformats.org/wordprocessingml/2006/main" xmlns:w14="http://schemas.microsoft.com/office/word/2010/wordml" xmlns:w15="http://schemas.microsoft.com/office/word/2012/wordml" xmlns:w16cid="http://schemas.microsoft.com/office/word/2016/wordml/cid" xmlns:w16se="http://schemas.microsoft.com/office/word/2015/wordml/symex" mc:Ignorable="w14 w15 w16se w16cid">
   <w:docDefaults>
     <w:rPrDefault>
       <w:rPr>
-        <w:rFonts w:ascii="Calibri" w:hAnsi="Calibri" w:eastAsia="Calibri" w:cs="" w:asciiTheme="minorHAnsi" w:cstheme="minorBidi" w:eastAsiaTheme="minorHAnsi" w:hAnsiTheme="minorHAnsi"/>
+        <w:rFonts w:asciiTheme="minorHAnsi" w:eastAsiaTheme="minorHAnsi" w:hAnsiTheme="minorHAnsi" w:cstheme="minorBidi"/>
         <w:sz w:val="22"/>
         <w:szCs w:val="22"/>
         <w:lang w:val="en-US" w:eastAsia="en-US" w:bidi="ar-SA"/>
       </w:rPr>
     </w:rPrDefault>
-    <w:pPrDefault>
-      <w:pPr/>
-    </w:pPrDefault>
+    <w:pPrDefault/>
   </w:docDefaults>
-  <w:latentStyles w:defLockedState="0" w:defUIPriority="99" w:defSemiHidden="0" w:defUnhideWhenUsed="0" w:defQFormat="0" w:count="375">
+  <w:latentStyles w:defLockedState="0" w:defUIPriority="99" w:defSemiHidden="0" w:defUnhideWhenUsed="0" w:defQFormat="0" w:count="376">
     <w:lsdException w:name="Normal" w:uiPriority="0" w:qFormat="1"/>
     <w:lsdException w:name="heading 1" w:uiPriority="9" w:qFormat="1"/>
-    <w:lsdException w:name="heading 2" w:uiPriority="9" w:semiHidden="1" w:unhideWhenUsed="1" w:qFormat="1"/>
-    <w:lsdException w:name="heading 3" w:uiPriority="9" w:semiHidden="1" w:unhideWhenUsed="1" w:qFormat="1"/>
-    <w:lsdException w:name="heading 4" w:uiPriority="9" w:semiHidden="1" w:unhideWhenUsed="1" w:qFormat="1"/>
-    <w:lsdException w:name="heading 5" w:uiPriority="9" w:semiHidden="1" w:unhideWhenUsed="1" w:qFormat="1"/>
-    <w:lsdException w:name="heading 6" w:uiPriority="9" w:semiHidden="1" w:unhideWhenUsed="1" w:qFormat="1"/>
-    <w:lsdException w:name="heading 7" w:uiPriority="9" w:semiHidden="1" w:unhideWhenUsed="1" w:qFormat="1"/>
-    <w:lsdException w:name="heading 8" w:uiPriority="9" w:semiHidden="1" w:unhideWhenUsed="1" w:qFormat="1"/>
-    <w:lsdException w:name="heading 9" w:uiPriority="9" w:semiHidden="1" w:unhideWhenUsed="1" w:qFormat="1"/>
+    <w:lsdException w:name="heading 2" w:semiHidden="1" w:uiPriority="9" w:unhideWhenUsed="1" w:qFormat="1"/>
+    <w:lsdException w:name="heading 3" w:semiHidden="1" w:uiPriority="9" w:unhideWhenUsed="1" w:qFormat="1"/>
+    <w:lsdException w:name="heading 4" w:semiHidden="1" w:uiPriority="9" w:unhideWhenUsed="1" w:qFormat="1"/>
+    <w:lsdException w:name="heading 5" w:semiHidden="1" w:uiPriority="9" w:unhideWhenUsed="1" w:qFormat="1"/>
+    <w:lsdException w:name="heading 6" w:semiHidden="1" w:uiPriority="9" w:unhideWhenUsed="1" w:qFormat="1"/>
+    <w:lsdException w:name="heading 7" w:semiHidden="1" w:uiPriority="9" w:unhideWhenUsed="1" w:qFormat="1"/>
+    <w:lsdException w:name="heading 8" w:semiHidden="1" w:uiPriority="9" w:unhideWhenUsed="1" w:qFormat="1"/>
+    <w:lsdException w:name="heading 9" w:semiHidden="1" w:uiPriority="9" w:unhideWhenUsed="1" w:qFormat="1"/>
     <w:lsdException w:name="index 1" w:semiHidden="1" w:unhideWhenUsed="1"/>
     <w:lsdException w:name="index 2" w:semiHidden="1" w:unhideWhenUsed="1"/>
     <w:lsdException w:name="index 3" w:semiHidden="1" w:unhideWhenUsed="1"/>
@@ -369,22 +331,22 @@
     <w:lsdException w:name="index 7" w:semiHidden="1" w:unhideWhenUsed="1"/>
     <w:lsdException w:name="index 8" w:semiHidden="1" w:unhideWhenUsed="1"/>
     <w:lsdException w:name="index 9" w:semiHidden="1" w:unhideWhenUsed="1"/>
-    <w:lsdException w:name="toc 1" w:uiPriority="39" w:semiHidden="1" w:unhideWhenUsed="1"/>
-    <w:lsdException w:name="toc 2" w:uiPriority="39" w:semiHidden="1" w:unhideWhenUsed="1"/>
-    <w:lsdException w:name="toc 3" w:uiPriority="39" w:semiHidden="1" w:unhideWhenUsed="1"/>
-    <w:lsdException w:name="toc 4" w:uiPriority="39" w:semiHidden="1" w:unhideWhenUsed="1"/>
-    <w:lsdException w:name="toc 5" w:uiPriority="39" w:semiHidden="1" w:unhideWhenUsed="1"/>
-    <w:lsdException w:name="toc 6" w:uiPriority="39" w:semiHidden="1" w:unhideWhenUsed="1"/>
-    <w:lsdException w:name="toc 7" w:uiPriority="39" w:semiHidden="1" w:unhideWhenUsed="1"/>
-    <w:lsdException w:name="toc 8" w:uiPriority="39" w:semiHidden="1" w:unhideWhenUsed="1"/>
-    <w:lsdException w:name="toc 9" w:uiPriority="39" w:semiHidden="1" w:unhideWhenUsed="1"/>
+    <w:lsdException w:name="toc 1" w:semiHidden="1" w:uiPriority="39" w:unhideWhenUsed="1"/>
+    <w:lsdException w:name="toc 2" w:semiHidden="1" w:uiPriority="39" w:unhideWhenUsed="1"/>
+    <w:lsdException w:name="toc 3" w:semiHidden="1" w:uiPriority="39" w:unhideWhenUsed="1"/>
+    <w:lsdException w:name="toc 4" w:semiHidden="1" w:uiPriority="39" w:unhideWhenUsed="1"/>
+    <w:lsdException w:name="toc 5" w:semiHidden="1" w:uiPriority="39" w:unhideWhenUsed="1"/>
+    <w:lsdException w:name="toc 6" w:semiHidden="1" w:uiPriority="39" w:unhideWhenUsed="1"/>
+    <w:lsdException w:name="toc 7" w:semiHidden="1" w:uiPriority="39" w:unhideWhenUsed="1"/>
+    <w:lsdException w:name="toc 8" w:semiHidden="1" w:uiPriority="39" w:unhideWhenUsed="1"/>
+    <w:lsdException w:name="toc 9" w:semiHidden="1" w:uiPriority="39" w:unhideWhenUsed="1"/>
     <w:lsdException w:name="Normal Indent" w:semiHidden="1" w:unhideWhenUsed="1"/>
     <w:lsdException w:name="footnote text" w:semiHidden="1" w:unhideWhenUsed="1"/>
     <w:lsdException w:name="annotation text" w:semiHidden="1" w:unhideWhenUsed="1"/>
     <w:lsdException w:name="header" w:semiHidden="1" w:unhideWhenUsed="1"/>
     <w:lsdException w:name="footer" w:semiHidden="1" w:unhideWhenUsed="1"/>
     <w:lsdException w:name="index heading" w:semiHidden="1" w:unhideWhenUsed="1"/>
-    <w:lsdException w:name="caption" w:uiPriority="35" w:semiHidden="1" w:unhideWhenUsed="1" w:qFormat="1"/>
+    <w:lsdException w:name="caption" w:semiHidden="1" w:uiPriority="35" w:unhideWhenUsed="1" w:qFormat="1"/>
     <w:lsdException w:name="table of figures" w:semiHidden="1" w:unhideWhenUsed="1"/>
     <w:lsdException w:name="envelope address" w:semiHidden="1" w:unhideWhenUsed="1"/>
     <w:lsdException w:name="envelope return" w:semiHidden="1" w:unhideWhenUsed="1"/>
@@ -415,7 +377,7 @@
     <w:lsdException w:name="Title" w:uiPriority="10" w:qFormat="1"/>
     <w:lsdException w:name="Closing" w:semiHidden="1" w:unhideWhenUsed="1"/>
     <w:lsdException w:name="Signature" w:semiHidden="1" w:unhideWhenUsed="1"/>
-    <w:lsdException w:name="Default Paragraph Font" w:uiPriority="1" w:semiHidden="1" w:unhideWhenUsed="1"/>
+    <w:lsdException w:name="Default Paragraph Font" w:semiHidden="1" w:uiPriority="1" w:unhideWhenUsed="1"/>
     <w:lsdException w:name="Body Text" w:semiHidden="1" w:unhideWhenUsed="1"/>
     <w:lsdException w:name="Body Text Indent" w:semiHidden="1" w:unhideWhenUsed="1"/>
     <w:lsdException w:name="List Continue" w:semiHidden="1" w:unhideWhenUsed="1"/>
@@ -455,7 +417,6 @@
     <w:lsdException w:name="HTML Sample" w:semiHidden="1" w:unhideWhenUsed="1"/>
     <w:lsdException w:name="HTML Typewriter" w:semiHidden="1" w:unhideWhenUsed="1"/>
     <w:lsdException w:name="HTML Variable" w:semiHidden="1" w:unhideWhenUsed="1"/>
-    <w:lsdException w:name="Normal Table" w:semiHidden="1" w:unhideWhenUsed="1"/>
     <w:lsdException w:name="annotation subject" w:semiHidden="1" w:unhideWhenUsed="1"/>
     <w:lsdException w:name="No List" w:semiHidden="1" w:unhideWhenUsed="1"/>
     <w:lsdException w:name="Outline List 1" w:semiHidden="1" w:unhideWhenUsed="1"/>
@@ -502,10 +463,8 @@
     <w:lsdException w:name="Table Subtle 2" w:semiHidden="1" w:unhideWhenUsed="1"/>
     <w:lsdException w:name="Table Web 1" w:semiHidden="1" w:unhideWhenUsed="1"/>
     <w:lsdException w:name="Table Web 2" w:semiHidden="1" w:unhideWhenUsed="1"/>
-    <w:lsdException w:name="Table Web 3" w:semiHidden="1" w:unhideWhenUsed="1"/>
     <w:lsdException w:name="Balloon Text" w:semiHidden="1" w:unhideWhenUsed="1"/>
     <w:lsdException w:name="Table Grid" w:uiPriority="39"/>
-    <w:lsdException w:name="Table Theme" w:semiHidden="1" w:unhideWhenUsed="1"/>
     <w:lsdException w:name="Placeholder Text" w:semiHidden="1"/>
     <w:lsdException w:name="No Spacing" w:uiPriority="1" w:qFormat="1"/>
     <w:lsdException w:name="Light Shading" w:uiPriority="60"/>
@@ -615,8 +574,8 @@
     <w:lsdException w:name="Subtle Reference" w:uiPriority="31" w:qFormat="1"/>
     <w:lsdException w:name="Intense Reference" w:uiPriority="32" w:qFormat="1"/>
     <w:lsdException w:name="Book Title" w:uiPriority="33" w:qFormat="1"/>
-    <w:lsdException w:name="Bibliography" w:uiPriority="37" w:semiHidden="1" w:unhideWhenUsed="1"/>
-    <w:lsdException w:name="TOC Heading" w:uiPriority="39" w:semiHidden="1" w:unhideWhenUsed="1" w:qFormat="1"/>
+    <w:lsdException w:name="Bibliography" w:semiHidden="1" w:uiPriority="37" w:unhideWhenUsed="1"/>
+    <w:lsdException w:name="TOC Heading" w:semiHidden="1" w:uiPriority="39" w:unhideWhenUsed="1" w:qFormat="1"/>
     <w:lsdException w:name="Plain Table 1" w:uiPriority="41"/>
     <w:lsdException w:name="Plain Table 2" w:uiPriority="42"/>
     <w:lsdException w:name="Plain Table 3" w:uiPriority="43"/>
@@ -725,98 +684,21 @@
     <w:lsdException w:name="Smart Hyperlink" w:semiHidden="1" w:unhideWhenUsed="1"/>
     <w:lsdException w:name="Hashtag" w:semiHidden="1" w:unhideWhenUsed="1"/>
     <w:lsdException w:name="Unresolved Mention" w:semiHidden="1" w:unhideWhenUsed="1"/>
+    <w:lsdException w:name="Smart Link" w:semiHidden="1" w:unhideWhenUsed="1"/>
   </w:latentStyles>
-  <w:style w:type="paragraph" w:styleId="Normal" w:default="1">
+  <w:style w:type="paragraph" w:default="1" w:styleId="Normal">
     <w:name w:val="Normal"/>
     <w:qFormat/>
-    <w:rsid w:val="003a1958"/>
+    <w:rsid w:val="003A1958"/>
     <w:pPr>
-      <w:widowControl/>
-      <w:bidi w:val="0"/>
-      <w:spacing w:lineRule="auto" w:line="259" w:before="0" w:after="160"/>
-      <w:jc w:val="left"/>
+      <w:spacing w:after="160" w:line="259" w:lineRule="auto"/>
     </w:pPr>
-    <w:rPr>
-      <w:rFonts w:ascii="Calibri" w:hAnsi="Calibri" w:eastAsia="Calibri" w:cs="" w:asciiTheme="minorHAnsi" w:cstheme="minorBidi" w:eastAsiaTheme="minorHAnsi" w:hAnsiTheme="minorHAnsi"/>
-      <w:color w:val="auto"/>
-      <w:kern w:val="0"/>
-      <w:sz w:val="22"/>
-      <w:szCs w:val="22"/>
-      <w:lang w:val="en-US" w:eastAsia="en-US" w:bidi="ar-SA"/>
-    </w:rPr>
   </w:style>
-  <w:style w:type="character" w:styleId="DefaultParagraphFont" w:default="1">
+  <w:style w:type="character" w:default="1" w:styleId="DefaultParagraphFont">
     <w:name w:val="Default Paragraph Font"/>
     <w:uiPriority w:val="1"/>
     <w:semiHidden/>
     <w:unhideWhenUsed/>
-    <w:qFormat/>
-    <w:rPr/>
-  </w:style>
-  <w:style w:type="paragraph" w:styleId="Heading">
-    <w:name w:val="Heading"/>
-    <w:basedOn w:val="Normal"/>
-    <w:next w:val="TextBody"/>
-    <w:qFormat/>
-    <w:pPr>
-      <w:keepNext w:val="true"/>
-      <w:spacing w:before="240" w:after="120"/>
-    </w:pPr>
-    <w:rPr>
-      <w:rFonts w:ascii="Arial" w:hAnsi="Arial" w:eastAsia="Microsoft YaHei" w:cs="Arial"/>
-      <w:sz w:val="28"/>
-      <w:szCs w:val="28"/>
-    </w:rPr>
-  </w:style>
-  <w:style w:type="paragraph" w:styleId="TextBody">
-    <w:name w:val="Body Text"/>
-    <w:basedOn w:val="Normal"/>
-    <w:pPr>
-      <w:spacing w:lineRule="auto" w:line="276" w:before="0" w:after="140"/>
-    </w:pPr>
-    <w:rPr/>
-  </w:style>
-  <w:style w:type="paragraph" w:styleId="List">
-    <w:name w:val="List"/>
-    <w:basedOn w:val="TextBody"/>
-    <w:pPr/>
-    <w:rPr>
-      <w:rFonts w:cs="Arial"/>
-    </w:rPr>
-  </w:style>
-  <w:style w:type="paragraph" w:styleId="Caption">
-    <w:name w:val="Caption"/>
-    <w:basedOn w:val="Normal"/>
-    <w:qFormat/>
-    <w:pPr>
-      <w:suppressLineNumbers/>
-      <w:spacing w:before="120" w:after="120"/>
-    </w:pPr>
-    <w:rPr>
-      <w:rFonts w:cs="Arial"/>
-      <w:i/>
-      <w:iCs/>
-      <w:sz w:val="24"/>
-      <w:szCs w:val="24"/>
-    </w:rPr>
-  </w:style>
-  <w:style w:type="paragraph" w:styleId="Index">
-    <w:name w:val="Index"/>
-    <w:basedOn w:val="Normal"/>
-    <w:qFormat/>
-    <w:pPr>
-      <w:suppressLineNumbers/>
-    </w:pPr>
-    <w:rPr>
-      <w:rFonts w:cs="Arial"/>
-    </w:rPr>
-  </w:style>
-  <w:style w:type="numbering" w:styleId="NoList" w:default="1">
-    <w:name w:val="No List"/>
-    <w:uiPriority w:val="99"/>
-    <w:semiHidden/>
-    <w:unhideWhenUsed/>
-    <w:qFormat/>
   </w:style>
   <w:style w:type="table" w:default="1" w:styleId="TableNormal">
     <w:name w:val="Normal Table"/>
@@ -832,6 +714,68 @@
         <w:right w:w="108" w:type="dxa"/>
       </w:tblCellMar>
     </w:tblPr>
+  </w:style>
+  <w:style w:type="numbering" w:default="1" w:styleId="NoList">
+    <w:name w:val="No List"/>
+    <w:uiPriority w:val="99"/>
+    <w:semiHidden/>
+    <w:unhideWhenUsed/>
+  </w:style>
+  <w:style w:type="paragraph" w:customStyle="1" w:styleId="Heading">
+    <w:name w:val="Heading"/>
+    <w:basedOn w:val="Normal"/>
+    <w:next w:val="BodyText"/>
+    <w:qFormat/>
+    <w:pPr>
+      <w:keepNext/>
+      <w:spacing w:before="240" w:after="120"/>
+    </w:pPr>
+    <w:rPr>
+      <w:rFonts w:ascii="Arial" w:eastAsia="Microsoft YaHei" w:hAnsi="Arial" w:cs="Arial"/>
+      <w:sz w:val="28"/>
+      <w:szCs w:val="28"/>
+    </w:rPr>
+  </w:style>
+  <w:style w:type="paragraph" w:styleId="BodyText">
+    <w:name w:val="Body Text"/>
+    <w:basedOn w:val="Normal"/>
+    <w:pPr>
+      <w:spacing w:after="140" w:line="276" w:lineRule="auto"/>
+    </w:pPr>
+  </w:style>
+  <w:style w:type="paragraph" w:styleId="List">
+    <w:name w:val="List"/>
+    <w:basedOn w:val="BodyText"/>
+    <w:rPr>
+      <w:rFonts w:cs="Arial"/>
+    </w:rPr>
+  </w:style>
+  <w:style w:type="paragraph" w:styleId="Caption">
+    <w:name w:val="caption"/>
+    <w:basedOn w:val="Normal"/>
+    <w:qFormat/>
+    <w:pPr>
+      <w:suppressLineNumbers/>
+      <w:spacing w:before="120" w:after="120"/>
+    </w:pPr>
+    <w:rPr>
+      <w:rFonts w:cs="Arial"/>
+      <w:i/>
+      <w:iCs/>
+      <w:sz w:val="24"/>
+      <w:szCs w:val="24"/>
+    </w:rPr>
+  </w:style>
+  <w:style w:type="paragraph" w:customStyle="1" w:styleId="Index">
+    <w:name w:val="Index"/>
+    <w:basedOn w:val="Normal"/>
+    <w:qFormat/>
+    <w:pPr>
+      <w:suppressLineNumbers/>
+    </w:pPr>
+    <w:rPr>
+      <w:rFonts w:cs="Arial"/>
+    </w:rPr>
   </w:style>
 </w:styles>
 </file>

</xml_diff>